<commit_message>
Added: guidelines for ToolScan Added: README format (TXT)
</commit_message>
<xml_diff>
--- a/Guidelines/WAYGATE_VtomexL.docx
+++ b/Guidelines/WAYGATE_VtomexL.docx
@@ -433,7 +433,7 @@
         <w:t xml:space="preserve"> </w:t>
       </w:r>
       <w:r>
-        <w:t xml:space="preserve">to the upload.</w:t>
+        <w:t xml:space="preserve">(in TXT format) to the upload.</w:t>
       </w:r>
     </w:p>
     <w:p>
@@ -554,7 +554,7 @@
         <w:pStyle w:val="FirstParagraph"/>
       </w:pPr>
       <w:r>
-        <w:t xml:space="preserve">Specify in the README file:</w:t>
+        <w:t xml:space="preserve">Specify in the README file, in TXT format:</w:t>
       </w:r>
     </w:p>
     <w:p>

</xml_diff>